<commit_message>
Die story teil 2
</commit_message>
<xml_diff>
--- a/Die Story/Die Lange Nacht wba 1 story.docx
+++ b/Die Story/Die Lange Nacht wba 1 story.docx
@@ -108,10 +108,161 @@
       </w:r>
       <w:r>
         <w:br/>
-        <w:t xml:space="preserve">die angst </w:t>
+        <w:t xml:space="preserve">die </w:t>
+      </w:r>
+      <w:r>
+        <w:t>A</w:t>
+      </w:r>
+      <w:r>
+        <w:t>ngst</w:t>
+      </w:r>
+      <w:r>
+        <w:t>. Was soll ich machen!?</w:t>
+      </w:r>
+    </w:p>
+    <w:p/>
+    <w:p>
+      <w:pPr>
+        <w:pStyle w:val="Listenabsatz"/>
+        <w:numPr>
+          <w:ilvl w:val="1"/>
+          <w:numId w:val="2"/>
+        </w:numPr>
+      </w:pPr>
+      <w:r>
+        <w:t xml:space="preserve">Die Flucht ergreifen </w:t>
+      </w:r>
+    </w:p>
+    <w:p>
+      <w:pPr>
+        <w:pStyle w:val="Listenabsatz"/>
+        <w:numPr>
+          <w:ilvl w:val="1"/>
+          <w:numId w:val="2"/>
+        </w:numPr>
+      </w:pPr>
+      <w:r>
+        <w:t>Dem Mann entgegentreten</w:t>
+      </w:r>
+    </w:p>
+    <w:p>
+      <w:pPr>
+        <w:ind w:left="360"/>
+      </w:pPr>
+    </w:p>
+    <w:p>
+      <w:pPr>
+        <w:ind w:left="360"/>
+      </w:pPr>
+    </w:p>
+    <w:p>
+      <w:pPr>
+        <w:ind w:left="360"/>
+      </w:pPr>
+      <w:r>
+        <w:t xml:space="preserve">1.2 </w:t>
+      </w:r>
+    </w:p>
+    <w:p>
+      <w:pPr>
+        <w:ind w:left="360"/>
+      </w:pPr>
+      <w:r>
+        <w:t xml:space="preserve">OK…. Ich ergreife die Flucht sonst bin ich der nächste der seinen Kopf verliert. Ich rannte so schnell ich konnte um nicht zu enden wie der andere Kerl. In der gleichen Nacht rief ich die Polizei an und teilte ihnen mit was passiert ist. </w:t>
+      </w:r>
+      <w:r>
+        <w:t>Die Polizei kam schnell an aber am „Tatort“ war nicht mal eine einzige Spur von ihm oder seiner Tat.</w:t>
+      </w:r>
+      <w:r>
+        <w:t xml:space="preserve"> </w:t>
+      </w:r>
+    </w:p>
+    <w:p>
+      <w:pPr>
+        <w:ind w:left="360"/>
+      </w:pPr>
+      <w:proofErr w:type="gramStart"/>
+      <w:r>
+        <w:lastRenderedPageBreak/>
+        <w:t>1.3  Ich</w:t>
+      </w:r>
+      <w:proofErr w:type="gramEnd"/>
+      <w:r>
+        <w:t xml:space="preserve"> war nicht der mutigste auch wenn er Furchteinflößend aussieht, konnte ich nicht einfach  tatenlos zusehen. Also rief ich zu ihm was das sein sollte und ich die Polizei rufen würde. Er gab kein Ton von sich und holte mit der Machte aus und trennte mein Arm ab. Bis ich reagierte war es schon zu spät und ich war tot.</w:t>
+      </w:r>
+    </w:p>
+    <w:p>
+      <w:pPr>
+        <w:ind w:left="360"/>
+      </w:pPr>
+    </w:p>
+    <w:p>
+      <w:pPr>
+        <w:ind w:left="360"/>
+      </w:pPr>
+    </w:p>
+    <w:p>
+      <w:pPr>
+        <w:ind w:left="360"/>
+      </w:pPr>
+    </w:p>
+    <w:p>
+      <w:pPr>
+        <w:pStyle w:val="Listenabsatz"/>
+        <w:numPr>
+          <w:ilvl w:val="0"/>
+          <w:numId w:val="2"/>
+        </w:numPr>
+      </w:pPr>
+      <w:r>
+        <w:t>Ich ignorierte den Schrei einfach, da es mich nichts anging was dort passierte. Aber dennoch kam mir der Gedanke ob ich doch mal nachsehen sollte.</w:t>
+      </w:r>
+    </w:p>
+    <w:p/>
+    <w:p>
+      <w:r>
+        <w:t>2.1   …trotzdem nachsehen</w:t>
+      </w:r>
+    </w:p>
+    <w:p>
+      <w:r>
+        <w:t>2. 2   …wieder zur Arbeit gehen</w:t>
+      </w:r>
+    </w:p>
+    <w:p/>
+    <w:p/>
+    <w:p>
+      <w:proofErr w:type="gramStart"/>
+      <w:r>
+        <w:t>2.1  Also</w:t>
+      </w:r>
+      <w:proofErr w:type="gramEnd"/>
+      <w:r>
+        <w:t xml:space="preserve"> gut. Ich gehe trotzdem nachsehen was los ist. Ich sah einen großen Mann mit einer Maske am Gesicht und </w:t>
+      </w:r>
+      <w:r>
+        <w:t>einer Machete in der Hand. Vor ihm war ein</w:t>
+      </w:r>
+      <w:r>
+        <w:t xml:space="preserve"> Mann der verzweifelt nach Hilfe rief. Aber er sah mich und ohne reagieren zu können erwischte es mich. </w:t>
+      </w:r>
+    </w:p>
+    <w:p/>
+    <w:p/>
+    <w:p>
+      <w:r>
+        <w:t xml:space="preserve">2.2 Also ich gehe wieder zur Arbeit und vergesse die ganze Sache. Es gibt keinen Grund für mich sich in Gefahr zu bringen. </w:t>
       </w:r>
       <w:bookmarkStart w:id="0" w:name="_GoBack"/>
       <w:bookmarkEnd w:id="0"/>
+      <w:r>
+        <w:t xml:space="preserve">  </w:t>
+      </w:r>
+    </w:p>
+    <w:p>
+      <w:pPr>
+        <w:ind w:left="360"/>
+      </w:pPr>
     </w:p>
     <w:p/>
     <w:p/>
@@ -130,9 +281,9 @@
 <w:numbering xmlns:wpc="http://schemas.microsoft.com/office/word/2010/wordprocessingCanvas" xmlns:cx="http://schemas.microsoft.com/office/drawing/2014/chartex" xmlns:cx1="http://schemas.microsoft.com/office/drawing/2015/9/8/chartex" xmlns:cx2="http://schemas.microsoft.com/office/drawing/2015/10/21/chartex" xmlns:cx3="http://schemas.microsoft.com/office/drawing/2016/5/9/chartex" xmlns:cx4="http://schemas.microsoft.com/office/drawing/2016/5/10/chartex" xmlns:cx5="http://schemas.microsoft.com/office/drawing/2016/5/11/chartex" xmlns:cx6="http://schemas.microsoft.com/office/drawing/2016/5/12/chartex" xmlns:cx7="http://schemas.microsoft.com/office/drawing/2016/5/13/chartex" xmlns:cx8="http://schemas.microsoft.com/office/drawing/2016/5/14/chartex" xmlns:mc="http://schemas.openxmlformats.org/markup-compatibility/2006" xmlns:aink="http://schemas.microsoft.com/office/drawing/2016/ink" xmlns:am3d="http://schemas.microsoft.com/office/drawing/2017/model3d" xmlns:o="urn:schemas-microsoft-com:office:office" xmlns:r="http://schemas.openxmlformats.org/officeDocument/2006/relationships" xmlns:m="http://schemas.openxmlformats.org/officeDocument/2006/math" xmlns:v="urn:schemas-microsoft-com:vml" xmlns:wp14="http://schemas.microsoft.com/office/word/2010/wordprocessingDrawing" xmlns:wp="http://schemas.openxmlformats.org/drawingml/2006/wordprocessingDrawing" xmlns:w10="urn:schemas-microsoft-com:office:word" xmlns:w="http://schemas.openxmlformats.org/wordprocessingml/2006/main" xmlns:w14="http://schemas.microsoft.com/office/word/2010/wordml" xmlns:w15="http://schemas.microsoft.com/office/word/2012/wordml" xmlns:w16cid="http://schemas.microsoft.com/office/word/2016/wordml/cid" xmlns:w16se="http://schemas.microsoft.com/office/word/2015/wordml/symex" xmlns:wpg="http://schemas.microsoft.com/office/word/2010/wordprocessingGroup" xmlns:wpi="http://schemas.microsoft.com/office/word/2010/wordprocessingInk" xmlns:wne="http://schemas.microsoft.com/office/word/2006/wordml" xmlns:wps="http://schemas.microsoft.com/office/word/2010/wordprocessingShape" mc:Ignorable="w14 w15 w16se w16cid wp14">
   <w:abstractNum w:abstractNumId="0" w15:restartNumberingAfterBreak="0">
     <w:nsid w:val="1FA64DE1"/>
-    <w:multiLevelType w:val="hybridMultilevel"/>
-    <w:tmpl w:val="B3BCAF30"/>
-    <w:lvl w:ilvl="0" w:tplc="0407000F">
+    <w:multiLevelType w:val="multilevel"/>
+    <w:tmpl w:val="DDA0E382"/>
+    <w:lvl w:ilvl="0">
       <w:start w:val="1"/>
       <w:numFmt w:val="decimal"/>
       <w:lvlText w:val="%1."/>
@@ -144,77 +295,109 @@
         <w:rFonts w:hint="default"/>
       </w:rPr>
     </w:lvl>
-    <w:lvl w:ilvl="1" w:tplc="04070019" w:tentative="1">
-      <w:start w:val="1"/>
-      <w:numFmt w:val="lowerLetter"/>
-      <w:lvlText w:val="%2."/>
-      <w:lvlJc w:val="left"/>
-      <w:pPr>
-        <w:ind w:left="1440" w:hanging="360"/>
-      </w:pPr>
-    </w:lvl>
-    <w:lvl w:ilvl="2" w:tplc="0407001B" w:tentative="1">
-      <w:start w:val="1"/>
-      <w:numFmt w:val="lowerRoman"/>
-      <w:lvlText w:val="%3."/>
-      <w:lvlJc w:val="right"/>
-      <w:pPr>
-        <w:ind w:left="2160" w:hanging="180"/>
-      </w:pPr>
-    </w:lvl>
-    <w:lvl w:ilvl="3" w:tplc="0407000F" w:tentative="1">
-      <w:start w:val="1"/>
-      <w:numFmt w:val="decimal"/>
-      <w:lvlText w:val="%4."/>
-      <w:lvlJc w:val="left"/>
-      <w:pPr>
-        <w:ind w:left="2880" w:hanging="360"/>
-      </w:pPr>
-    </w:lvl>
-    <w:lvl w:ilvl="4" w:tplc="04070019" w:tentative="1">
-      <w:start w:val="1"/>
-      <w:numFmt w:val="lowerLetter"/>
-      <w:lvlText w:val="%5."/>
-      <w:lvlJc w:val="left"/>
-      <w:pPr>
-        <w:ind w:left="3600" w:hanging="360"/>
-      </w:pPr>
-    </w:lvl>
-    <w:lvl w:ilvl="5" w:tplc="0407001B" w:tentative="1">
-      <w:start w:val="1"/>
-      <w:numFmt w:val="lowerRoman"/>
-      <w:lvlText w:val="%6."/>
-      <w:lvlJc w:val="right"/>
-      <w:pPr>
-        <w:ind w:left="4320" w:hanging="180"/>
-      </w:pPr>
-    </w:lvl>
-    <w:lvl w:ilvl="6" w:tplc="0407000F" w:tentative="1">
-      <w:start w:val="1"/>
-      <w:numFmt w:val="decimal"/>
-      <w:lvlText w:val="%7."/>
-      <w:lvlJc w:val="left"/>
-      <w:pPr>
-        <w:ind w:left="5040" w:hanging="360"/>
-      </w:pPr>
-    </w:lvl>
-    <w:lvl w:ilvl="7" w:tplc="04070019" w:tentative="1">
-      <w:start w:val="1"/>
-      <w:numFmt w:val="lowerLetter"/>
-      <w:lvlText w:val="%8."/>
-      <w:lvlJc w:val="left"/>
-      <w:pPr>
-        <w:ind w:left="5760" w:hanging="360"/>
-      </w:pPr>
-    </w:lvl>
-    <w:lvl w:ilvl="8" w:tplc="0407001B" w:tentative="1">
-      <w:start w:val="1"/>
-      <w:numFmt w:val="lowerRoman"/>
-      <w:lvlText w:val="%9."/>
-      <w:lvlJc w:val="right"/>
-      <w:pPr>
-        <w:ind w:left="6480" w:hanging="180"/>
-      </w:pPr>
+    <w:lvl w:ilvl="1">
+      <w:start w:val="2"/>
+      <w:numFmt w:val="decimal"/>
+      <w:isLgl/>
+      <w:lvlText w:val="%1.%2."/>
+      <w:lvlJc w:val="left"/>
+      <w:pPr>
+        <w:ind w:left="720" w:hanging="360"/>
+      </w:pPr>
+      <w:rPr>
+        <w:rFonts w:hint="default"/>
+      </w:rPr>
+    </w:lvl>
+    <w:lvl w:ilvl="2">
+      <w:start w:val="1"/>
+      <w:numFmt w:val="decimal"/>
+      <w:isLgl/>
+      <w:lvlText w:val="%1.%2.%3."/>
+      <w:lvlJc w:val="left"/>
+      <w:pPr>
+        <w:ind w:left="1080" w:hanging="720"/>
+      </w:pPr>
+      <w:rPr>
+        <w:rFonts w:hint="default"/>
+      </w:rPr>
+    </w:lvl>
+    <w:lvl w:ilvl="3">
+      <w:start w:val="1"/>
+      <w:numFmt w:val="decimal"/>
+      <w:isLgl/>
+      <w:lvlText w:val="%1.%2.%3.%4."/>
+      <w:lvlJc w:val="left"/>
+      <w:pPr>
+        <w:ind w:left="1080" w:hanging="720"/>
+      </w:pPr>
+      <w:rPr>
+        <w:rFonts w:hint="default"/>
+      </w:rPr>
+    </w:lvl>
+    <w:lvl w:ilvl="4">
+      <w:start w:val="1"/>
+      <w:numFmt w:val="decimal"/>
+      <w:isLgl/>
+      <w:lvlText w:val="%1.%2.%3.%4.%5."/>
+      <w:lvlJc w:val="left"/>
+      <w:pPr>
+        <w:ind w:left="1440" w:hanging="1080"/>
+      </w:pPr>
+      <w:rPr>
+        <w:rFonts w:hint="default"/>
+      </w:rPr>
+    </w:lvl>
+    <w:lvl w:ilvl="5">
+      <w:start w:val="1"/>
+      <w:numFmt w:val="decimal"/>
+      <w:isLgl/>
+      <w:lvlText w:val="%1.%2.%3.%4.%5.%6."/>
+      <w:lvlJc w:val="left"/>
+      <w:pPr>
+        <w:ind w:left="1440" w:hanging="1080"/>
+      </w:pPr>
+      <w:rPr>
+        <w:rFonts w:hint="default"/>
+      </w:rPr>
+    </w:lvl>
+    <w:lvl w:ilvl="6">
+      <w:start w:val="1"/>
+      <w:numFmt w:val="decimal"/>
+      <w:isLgl/>
+      <w:lvlText w:val="%1.%2.%3.%4.%5.%6.%7."/>
+      <w:lvlJc w:val="left"/>
+      <w:pPr>
+        <w:ind w:left="1800" w:hanging="1440"/>
+      </w:pPr>
+      <w:rPr>
+        <w:rFonts w:hint="default"/>
+      </w:rPr>
+    </w:lvl>
+    <w:lvl w:ilvl="7">
+      <w:start w:val="1"/>
+      <w:numFmt w:val="decimal"/>
+      <w:isLgl/>
+      <w:lvlText w:val="%1.%2.%3.%4.%5.%6.%7.%8."/>
+      <w:lvlJc w:val="left"/>
+      <w:pPr>
+        <w:ind w:left="1800" w:hanging="1440"/>
+      </w:pPr>
+      <w:rPr>
+        <w:rFonts w:hint="default"/>
+      </w:rPr>
+    </w:lvl>
+    <w:lvl w:ilvl="8">
+      <w:start w:val="1"/>
+      <w:numFmt w:val="decimal"/>
+      <w:isLgl/>
+      <w:lvlText w:val="%1.%2.%3.%4.%5.%6.%7.%8.%9."/>
+      <w:lvlJc w:val="left"/>
+      <w:pPr>
+        <w:ind w:left="2160" w:hanging="1800"/>
+      </w:pPr>
+      <w:rPr>
+        <w:rFonts w:hint="default"/>
+      </w:rPr>
     </w:lvl>
   </w:abstractNum>
   <w:abstractNum w:abstractNumId="1" w15:restartNumberingAfterBreak="0">
@@ -306,11 +489,103 @@
       </w:pPr>
     </w:lvl>
   </w:abstractNum>
+  <w:abstractNum w:abstractNumId="2" w15:restartNumberingAfterBreak="0">
+    <w:nsid w:val="53510175"/>
+    <w:multiLevelType w:val="hybridMultilevel"/>
+    <w:tmpl w:val="23CA88DA"/>
+    <w:lvl w:ilvl="0" w:tplc="0407000F">
+      <w:start w:val="1"/>
+      <w:numFmt w:val="decimal"/>
+      <w:lvlText w:val="%1."/>
+      <w:lvlJc w:val="left"/>
+      <w:pPr>
+        <w:ind w:left="720" w:hanging="360"/>
+      </w:pPr>
+      <w:rPr>
+        <w:rFonts w:hint="default"/>
+      </w:rPr>
+    </w:lvl>
+    <w:lvl w:ilvl="1" w:tplc="04070019" w:tentative="1">
+      <w:start w:val="1"/>
+      <w:numFmt w:val="lowerLetter"/>
+      <w:lvlText w:val="%2."/>
+      <w:lvlJc w:val="left"/>
+      <w:pPr>
+        <w:ind w:left="1440" w:hanging="360"/>
+      </w:pPr>
+    </w:lvl>
+    <w:lvl w:ilvl="2" w:tplc="0407001B" w:tentative="1">
+      <w:start w:val="1"/>
+      <w:numFmt w:val="lowerRoman"/>
+      <w:lvlText w:val="%3."/>
+      <w:lvlJc w:val="right"/>
+      <w:pPr>
+        <w:ind w:left="2160" w:hanging="180"/>
+      </w:pPr>
+    </w:lvl>
+    <w:lvl w:ilvl="3" w:tplc="0407000F" w:tentative="1">
+      <w:start w:val="1"/>
+      <w:numFmt w:val="decimal"/>
+      <w:lvlText w:val="%4."/>
+      <w:lvlJc w:val="left"/>
+      <w:pPr>
+        <w:ind w:left="2880" w:hanging="360"/>
+      </w:pPr>
+    </w:lvl>
+    <w:lvl w:ilvl="4" w:tplc="04070019" w:tentative="1">
+      <w:start w:val="1"/>
+      <w:numFmt w:val="lowerLetter"/>
+      <w:lvlText w:val="%5."/>
+      <w:lvlJc w:val="left"/>
+      <w:pPr>
+        <w:ind w:left="3600" w:hanging="360"/>
+      </w:pPr>
+    </w:lvl>
+    <w:lvl w:ilvl="5" w:tplc="0407001B" w:tentative="1">
+      <w:start w:val="1"/>
+      <w:numFmt w:val="lowerRoman"/>
+      <w:lvlText w:val="%6."/>
+      <w:lvlJc w:val="right"/>
+      <w:pPr>
+        <w:ind w:left="4320" w:hanging="180"/>
+      </w:pPr>
+    </w:lvl>
+    <w:lvl w:ilvl="6" w:tplc="0407000F" w:tentative="1">
+      <w:start w:val="1"/>
+      <w:numFmt w:val="decimal"/>
+      <w:lvlText w:val="%7."/>
+      <w:lvlJc w:val="left"/>
+      <w:pPr>
+        <w:ind w:left="5040" w:hanging="360"/>
+      </w:pPr>
+    </w:lvl>
+    <w:lvl w:ilvl="7" w:tplc="04070019" w:tentative="1">
+      <w:start w:val="1"/>
+      <w:numFmt w:val="lowerLetter"/>
+      <w:lvlText w:val="%8."/>
+      <w:lvlJc w:val="left"/>
+      <w:pPr>
+        <w:ind w:left="5760" w:hanging="360"/>
+      </w:pPr>
+    </w:lvl>
+    <w:lvl w:ilvl="8" w:tplc="0407001B" w:tentative="1">
+      <w:start w:val="1"/>
+      <w:numFmt w:val="lowerRoman"/>
+      <w:lvlText w:val="%9."/>
+      <w:lvlJc w:val="right"/>
+      <w:pPr>
+        <w:ind w:left="6480" w:hanging="180"/>
+      </w:pPr>
+    </w:lvl>
+  </w:abstractNum>
   <w:num w:numId="1">
     <w:abstractNumId w:val="1"/>
   </w:num>
   <w:num w:numId="2">
     <w:abstractNumId w:val="0"/>
+  </w:num>
+  <w:num w:numId="3">
+    <w:abstractNumId w:val="2"/>
   </w:num>
 </w:numbering>
 </file>

</xml_diff>